<commit_message>
Junk - backup :D
</commit_message>
<xml_diff>
--- a/Info/Barcode info.docx
+++ b/Info/Barcode info.docx
@@ -347,6 +347,9 @@
     <w:p/>
     <w:p>
       <w:r>
+        <w:t xml:space="preserve">-- </w:t>
+      </w:r>
+      <w:r>
         <w:t xml:space="preserve">Læsning kan begyndes efter 5 hvide bars = 5*8px=40px </w:t>
       </w:r>
     </w:p>
@@ -379,10 +382,16 @@
       </w:r>
       <w:proofErr w:type="spellEnd"/>
       <w:r>
-        <w:t>[13]</w:t>
-      </w:r>
-    </w:p>
-    <w:p>
+        <w:t>[12</w:t>
+      </w:r>
+      <w:r>
+        <w:t>]</w:t>
+      </w:r>
+    </w:p>
+    <w:p>
+      <w:pPr>
+        <w:ind w:left="1304" w:hanging="1304"/>
+      </w:pPr>
       <w:proofErr w:type="spellStart"/>
       <w:r>
         <w:t>integer</w:t>
@@ -400,10 +409,22 @@
         <w:t>[95]</w:t>
       </w:r>
     </w:p>
-    <w:p/>
-    <w:p>
-      <w:r>
-        <w:t>læs fil indtil sort</w:t>
+    <w:p>
+      <w:bookmarkStart w:id="0" w:name="_GoBack"/>
+      <w:bookmarkEnd w:id="0"/>
+    </w:p>
+    <w:p/>
+    <w:p>
+      <w:r>
+        <w:t>hop nogle linjer ned (</w:t>
+      </w:r>
+      <w:proofErr w:type="spellStart"/>
+      <w:r>
+        <w:t>evt</w:t>
+      </w:r>
+      <w:proofErr w:type="spellEnd"/>
+      <w:r>
+        <w:t xml:space="preserve"> 10)</w:t>
       </w:r>
     </w:p>
     <w:p>
@@ -541,8 +562,6 @@
       <w:r>
         <w:t>Kig på noget checksum</w:t>
       </w:r>
-      <w:bookmarkStart w:id="0" w:name="_GoBack"/>
-      <w:bookmarkEnd w:id="0"/>
     </w:p>
     <w:sectPr>
       <w:pgSz w:w="11900" w:h="16840"/>

</xml_diff>